<commit_message>
Ajuste de la opción de gráfica y actualización del archivo readme.
</commit_message>
<xml_diff>
--- a/archivo-readme.docx
+++ b/archivo-readme.docx
@@ -1,6 +1,6 @@
 
 <file path=word/document.xml><?xml version="1.0" encoding="utf-8"?>
-<w:document xmlns:wpc="http://schemas.microsoft.com/office/word/2010/wordprocessingCanvas" xmlns:cx="http://schemas.microsoft.com/office/drawing/2014/chartex" xmlns:cx1="http://schemas.microsoft.com/office/drawing/2015/9/8/chartex" xmlns:cx2="http://schemas.microsoft.com/office/drawing/2015/10/21/chartex" xmlns:cx3="http://schemas.microsoft.com/office/drawing/2016/5/9/chartex" xmlns:cx4="http://schemas.microsoft.com/office/drawing/2016/5/10/chartex" xmlns:cx5="http://schemas.microsoft.com/office/drawing/2016/5/11/chartex" xmlns:cx6="http://schemas.microsoft.com/office/drawing/2016/5/12/chartex" xmlns:cx7="http://schemas.microsoft.com/office/drawing/2016/5/13/chartex" xmlns:cx8="http://schemas.microsoft.com/office/drawing/2016/5/14/chartex" xmlns:mc="http://schemas.openxmlformats.org/markup-compatibility/2006" xmlns:aink="http://schemas.microsoft.com/office/drawing/2016/ink" xmlns:am3d="http://schemas.microsoft.com/office/drawing/2017/model3d" xmlns:o="urn:schemas-microsoft-com:office:office" xmlns:oel="http://schemas.microsoft.com/office/2019/extlst" xmlns:r="http://schemas.openxmlformats.org/officeDocument/2006/relationships" xmlns:m="http://schemas.openxmlformats.org/officeDocument/2006/math" xmlns:v="urn:schemas-microsoft-com:vml" xmlns:wp14="http://schemas.microsoft.com/office/word/2010/wordprocessingDrawing" xmlns:wp="http://schemas.openxmlformats.org/drawingml/2006/wordprocessingDrawing" xmlns:w10="urn:schemas-microsoft-com:office:word" xmlns:w="http://schemas.openxmlformats.org/wordprocessingml/2006/main" xmlns:w14="http://schemas.microsoft.com/office/word/2010/wordml" xmlns:w15="http://schemas.microsoft.com/office/word/2012/wordml" xmlns:w16cex="http://schemas.microsoft.com/office/word/2018/wordml/cex" xmlns:w16cid="http://schemas.microsoft.com/office/word/2016/wordml/cid" xmlns:w16="http://schemas.microsoft.com/office/word/2018/wordml" xmlns:w16sdtdh="http://schemas.microsoft.com/office/word/2020/wordml/sdtdatahash" xmlns:w16se="http://schemas.microsoft.com/office/word/2015/wordml/symex" xmlns:wpg="http://schemas.microsoft.com/office/word/2010/wordprocessingGroup" xmlns:wpi="http://schemas.microsoft.com/office/word/2010/wordprocessingInk" xmlns:wne="http://schemas.microsoft.com/office/word/2006/wordml" xmlns:wps="http://schemas.microsoft.com/office/word/2010/wordprocessingShape" mc:Ignorable="w14 w15 w16se w16cid w16 w16cex w16sdtdh wp14">
+<w:document xmlns:wpc="http://schemas.microsoft.com/office/word/2010/wordprocessingCanvas" xmlns:cx="http://schemas.microsoft.com/office/drawing/2014/chartex" xmlns:cx1="http://schemas.microsoft.com/office/drawing/2015/9/8/chartex" xmlns:cx2="http://schemas.microsoft.com/office/drawing/2015/10/21/chartex" xmlns:cx3="http://schemas.microsoft.com/office/drawing/2016/5/9/chartex" xmlns:cx4="http://schemas.microsoft.com/office/drawing/2016/5/10/chartex" xmlns:cx5="http://schemas.microsoft.com/office/drawing/2016/5/11/chartex" xmlns:cx6="http://schemas.microsoft.com/office/drawing/2016/5/12/chartex" xmlns:cx7="http://schemas.microsoft.com/office/drawing/2016/5/13/chartex" xmlns:cx8="http://schemas.microsoft.com/office/drawing/2016/5/14/chartex" xmlns:mc="http://schemas.openxmlformats.org/markup-compatibility/2006" xmlns:aink="http://schemas.microsoft.com/office/drawing/2016/ink" xmlns:am3d="http://schemas.microsoft.com/office/drawing/2017/model3d" xmlns:o="urn:schemas-microsoft-com:office:office" xmlns:oel="http://schemas.microsoft.com/office/2019/extlst" xmlns:r="http://schemas.openxmlformats.org/officeDocument/2006/relationships" xmlns:m="http://schemas.openxmlformats.org/officeDocument/2006/math" xmlns:v="urn:schemas-microsoft-com:vml" xmlns:wp14="http://schemas.microsoft.com/office/word/2010/wordprocessingDrawing" xmlns:wp="http://schemas.openxmlformats.org/drawingml/2006/wordprocessingDrawing" xmlns:w10="urn:schemas-microsoft-com:office:word" xmlns:w="http://schemas.openxmlformats.org/wordprocessingml/2006/main" xmlns:w14="http://schemas.microsoft.com/office/word/2010/wordml" xmlns:w15="http://schemas.microsoft.com/office/word/2012/wordml" xmlns:w16cex="http://schemas.microsoft.com/office/word/2018/wordml/cex" xmlns:w16cid="http://schemas.microsoft.com/office/word/2016/wordml/cid" xmlns:w16="http://schemas.microsoft.com/office/word/2018/wordml" xmlns:w16du="http://schemas.microsoft.com/office/word/2023/wordml/word16du" xmlns:w16sdtdh="http://schemas.microsoft.com/office/word/2020/wordml/sdtdatahash" xmlns:w16se="http://schemas.microsoft.com/office/word/2015/wordml/symex" xmlns:wpg="http://schemas.microsoft.com/office/word/2010/wordprocessingGroup" xmlns:wpi="http://schemas.microsoft.com/office/word/2010/wordprocessingInk" xmlns:wne="http://schemas.microsoft.com/office/word/2006/wordml" xmlns:wps="http://schemas.microsoft.com/office/word/2010/wordprocessingShape" mc:Ignorable="w14 w15 w16se w16cid w16 w16cex w16sdtdh w16du wp14">
   <w:body>
     <w:p>
       <w:pPr>
@@ -14,6 +14,8 @@
         <w:jc w:val="both"/>
         <w:rPr>
           <w:rFonts w:ascii="Lucida Console" w:eastAsia="Times New Roman" w:hAnsi="Lucida Console" w:cs="Times New Roman"/>
+          <w:b/>
+          <w:bCs/>
           <w:color w:val="273B47"/>
           <w:kern w:val="0"/>
           <w:sz w:val="28"/>
@@ -25,6 +27,8 @@
       <w:r>
         <w:rPr>
           <w:rFonts w:ascii="Lucida Console" w:eastAsia="Times New Roman" w:hAnsi="Lucida Console" w:cs="Times New Roman"/>
+          <w:b/>
+          <w:bCs/>
           <w:color w:val="273B47"/>
           <w:kern w:val="0"/>
           <w:sz w:val="28"/>
@@ -37,6 +41,8 @@
       <w:r>
         <w:rPr>
           <w:rFonts w:ascii="Lucida Console" w:eastAsia="Times New Roman" w:hAnsi="Lucida Console" w:cs="Times New Roman"/>
+          <w:b/>
+          <w:bCs/>
           <w:color w:val="273B47"/>
           <w:kern w:val="0"/>
           <w:sz w:val="28"/>
@@ -49,6 +55,8 @@
       <w:r>
         <w:rPr>
           <w:rFonts w:ascii="Lucida Console" w:eastAsia="Times New Roman" w:hAnsi="Lucida Console" w:cs="Times New Roman"/>
+          <w:b/>
+          <w:bCs/>
           <w:color w:val="273B47"/>
           <w:kern w:val="0"/>
           <w:sz w:val="28"/>
@@ -61,6 +69,8 @@
       <w:r>
         <w:rPr>
           <w:rFonts w:ascii="Lucida Console" w:eastAsia="Times New Roman" w:hAnsi="Lucida Console" w:cs="Times New Roman"/>
+          <w:b/>
+          <w:bCs/>
           <w:color w:val="273B47"/>
           <w:kern w:val="0"/>
           <w:sz w:val="28"/>
@@ -73,6 +83,8 @@
       <w:r>
         <w:rPr>
           <w:rFonts w:ascii="Lucida Console" w:eastAsia="Times New Roman" w:hAnsi="Lucida Console" w:cs="Times New Roman"/>
+          <w:b/>
+          <w:bCs/>
           <w:color w:val="273B47"/>
           <w:kern w:val="0"/>
           <w:sz w:val="28"/>
@@ -85,6 +97,8 @@
       <w:r>
         <w:rPr>
           <w:rFonts w:ascii="Lucida Console" w:eastAsia="Times New Roman" w:hAnsi="Lucida Console" w:cs="Times New Roman"/>
+          <w:b/>
+          <w:bCs/>
           <w:color w:val="273B47"/>
           <w:kern w:val="0"/>
           <w:sz w:val="28"/>
@@ -150,6 +164,8 @@
         <w:jc w:val="both"/>
         <w:rPr>
           <w:rFonts w:ascii="Lucida Console" w:eastAsia="Times New Roman" w:hAnsi="Lucida Console" w:cs="Times New Roman"/>
+          <w:b/>
+          <w:bCs/>
           <w:color w:val="273B47"/>
           <w:kern w:val="0"/>
           <w:sz w:val="28"/>
@@ -161,6 +177,8 @@
       <w:r>
         <w:rPr>
           <w:rFonts w:ascii="Lucida Console" w:eastAsia="Times New Roman" w:hAnsi="Lucida Console" w:cs="Times New Roman"/>
+          <w:b/>
+          <w:bCs/>
           <w:color w:val="273B47"/>
           <w:kern w:val="0"/>
           <w:sz w:val="28"/>
@@ -227,6 +245,8 @@
         <w:jc w:val="both"/>
         <w:rPr>
           <w:rFonts w:ascii="Lucida Console" w:eastAsia="Times New Roman" w:hAnsi="Lucida Console" w:cs="Times New Roman"/>
+          <w:b/>
+          <w:bCs/>
           <w:color w:val="273B47"/>
           <w:kern w:val="0"/>
           <w:sz w:val="28"/>
@@ -235,17 +255,119 @@
         </w:rPr>
       </w:pPr>
       <w:r>
+        <w:rPr>
+          <w:rFonts w:ascii="Lucida Console" w:eastAsia="Times New Roman" w:hAnsi="Lucida Console" w:cs="Times New Roman"/>
+          <w:b/>
+          <w:bCs/>
+          <w:color w:val="273B47"/>
+          <w:kern w:val="0"/>
+          <w:sz w:val="28"/>
+          <w:szCs w:val="28"/>
+          <w14:ligatures w14:val="none"/>
+        </w:rPr>
+        <w:t>¿</w:t>
+      </w:r>
+      <w:proofErr w:type="spellStart"/>
+      <w:r>
+        <w:rPr>
+          <w:rFonts w:ascii="Lucida Console" w:eastAsia="Times New Roman" w:hAnsi="Lucida Console" w:cs="Times New Roman"/>
+          <w:b/>
+          <w:bCs/>
+          <w:color w:val="273B47"/>
+          <w:kern w:val="0"/>
+          <w:sz w:val="28"/>
+          <w:szCs w:val="28"/>
+          <w14:ligatures w14:val="none"/>
+        </w:rPr>
+        <w:t>Qué</w:t>
+      </w:r>
+      <w:proofErr w:type="spellEnd"/>
+      <w:r>
+        <w:rPr>
+          <w:rFonts w:ascii="Lucida Console" w:eastAsia="Times New Roman" w:hAnsi="Lucida Console" w:cs="Times New Roman"/>
+          <w:b/>
+          <w:bCs/>
+          <w:color w:val="273B47"/>
+          <w:kern w:val="0"/>
+          <w:sz w:val="28"/>
+          <w:szCs w:val="28"/>
+          <w14:ligatures w14:val="none"/>
+        </w:rPr>
+        <w:t xml:space="preserve"> </w:t>
+      </w:r>
+      <w:proofErr w:type="spellStart"/>
+      <w:r>
+        <w:rPr>
+          <w:rFonts w:ascii="Lucida Console" w:eastAsia="Times New Roman" w:hAnsi="Lucida Console" w:cs="Times New Roman"/>
+          <w:b/>
+          <w:bCs/>
+          <w:color w:val="273B47"/>
+          <w:kern w:val="0"/>
+          <w:sz w:val="28"/>
+          <w:szCs w:val="28"/>
+          <w14:ligatures w14:val="none"/>
+        </w:rPr>
+        <w:t>problema</w:t>
+      </w:r>
+      <w:proofErr w:type="spellEnd"/>
+      <w:r>
+        <w:rPr>
+          <w:rFonts w:ascii="Lucida Console" w:eastAsia="Times New Roman" w:hAnsi="Lucida Console" w:cs="Times New Roman"/>
+          <w:b/>
+          <w:bCs/>
+          <w:color w:val="273B47"/>
+          <w:kern w:val="0"/>
+          <w:sz w:val="28"/>
+          <w:szCs w:val="28"/>
+          <w14:ligatures w14:val="none"/>
+        </w:rPr>
+        <w:t xml:space="preserve"> </w:t>
+      </w:r>
+      <w:proofErr w:type="spellStart"/>
+      <w:r>
+        <w:rPr>
+          <w:rFonts w:ascii="Lucida Console" w:eastAsia="Times New Roman" w:hAnsi="Lucida Console" w:cs="Times New Roman"/>
+          <w:b/>
+          <w:bCs/>
+          <w:color w:val="273B47"/>
+          <w:kern w:val="0"/>
+          <w:sz w:val="28"/>
+          <w:szCs w:val="28"/>
+          <w14:ligatures w14:val="none"/>
+        </w:rPr>
+        <w:t>soluciona</w:t>
+      </w:r>
+      <w:proofErr w:type="spellEnd"/>
+      <w:r>
+        <w:rPr>
+          <w:rFonts w:ascii="Lucida Console" w:eastAsia="Times New Roman" w:hAnsi="Lucida Console" w:cs="Times New Roman"/>
+          <w:b/>
+          <w:bCs/>
+          <w:color w:val="273B47"/>
+          <w:kern w:val="0"/>
+          <w:sz w:val="28"/>
+          <w:szCs w:val="28"/>
+          <w14:ligatures w14:val="none"/>
+        </w:rPr>
+        <w:t>?</w:t>
+      </w:r>
+    </w:p>
+    <w:p>
+      <w:pPr>
+        <w:pStyle w:val="Prrafodelista"/>
+        <w:spacing w:after="0" w:line="360" w:lineRule="auto"/>
+        <w:ind w:left="0"/>
+        <w:jc w:val="both"/>
         <w:rPr>
           <w:rFonts w:ascii="Lucida Console" w:eastAsia="Times New Roman" w:hAnsi="Lucida Console" w:cs="Times New Roman"/>
           <w:color w:val="273B47"/>
           <w:kern w:val="0"/>
           <w:sz w:val="28"/>
           <w:szCs w:val="28"/>
+          <w:lang w:val="es-CO"/>
           <w14:ligatures w14:val="none"/>
         </w:rPr>
-        <w:t>¿</w:t>
-      </w:r>
-      <w:proofErr w:type="spellStart"/>
+      </w:pPr>
       <w:r>
         <w:rPr>
           <w:rFonts w:ascii="Lucida Console" w:eastAsia="Times New Roman" w:hAnsi="Lucida Console" w:cs="Times New Roman"/>
@@ -253,11 +375,11 @@
           <w:kern w:val="0"/>
           <w:sz w:val="28"/>
           <w:szCs w:val="28"/>
+          <w:lang w:val="es-CO"/>
           <w14:ligatures w14:val="none"/>
         </w:rPr>
-        <w:t>Qué</w:t>
-      </w:r>
-      <w:proofErr w:type="spellEnd"/>
+        <w:t>En la actualidad no hay un sitio web que permita conocer las especies de fauna y flora del municipio</w:t>
+      </w:r>
       <w:r>
         <w:rPr>
           <w:rFonts w:ascii="Lucida Console" w:eastAsia="Times New Roman" w:hAnsi="Lucida Console" w:cs="Times New Roman"/>
@@ -265,11 +387,11 @@
           <w:kern w:val="0"/>
           <w:sz w:val="28"/>
           <w:szCs w:val="28"/>
+          <w:lang w:val="es-CO"/>
           <w14:ligatures w14:val="none"/>
         </w:rPr>
-        <w:t xml:space="preserve"> </w:t>
-      </w:r>
-      <w:proofErr w:type="spellStart"/>
+        <w:t xml:space="preserve"> de Funza, Cundinamarca</w:t>
+      </w:r>
       <w:r>
         <w:rPr>
           <w:rFonts w:ascii="Lucida Console" w:eastAsia="Times New Roman" w:hAnsi="Lucida Console" w:cs="Times New Roman"/>
@@ -277,11 +399,11 @@
           <w:kern w:val="0"/>
           <w:sz w:val="28"/>
           <w:szCs w:val="28"/>
+          <w:lang w:val="es-CO"/>
           <w14:ligatures w14:val="none"/>
         </w:rPr>
-        <w:t>problema</w:t>
-      </w:r>
-      <w:proofErr w:type="spellEnd"/>
+        <w:t xml:space="preserve"> lo que ha permitido que por desconocimiento las personas </w:t>
+      </w:r>
       <w:r>
         <w:rPr>
           <w:rFonts w:ascii="Lucida Console" w:eastAsia="Times New Roman" w:hAnsi="Lucida Console" w:cs="Times New Roman"/>
@@ -289,11 +411,11 @@
           <w:kern w:val="0"/>
           <w:sz w:val="28"/>
           <w:szCs w:val="28"/>
+          <w:lang w:val="es-CO"/>
           <w14:ligatures w14:val="none"/>
         </w:rPr>
-        <w:t xml:space="preserve"> </w:t>
-      </w:r>
-      <w:proofErr w:type="spellStart"/>
+        <w:t>atenten</w:t>
+      </w:r>
       <w:r>
         <w:rPr>
           <w:rFonts w:ascii="Lucida Console" w:eastAsia="Times New Roman" w:hAnsi="Lucida Console" w:cs="Times New Roman"/>
@@ -301,11 +423,11 @@
           <w:kern w:val="0"/>
           <w:sz w:val="28"/>
           <w:szCs w:val="28"/>
+          <w:lang w:val="es-CO"/>
           <w14:ligatures w14:val="none"/>
         </w:rPr>
-        <w:t>soluciona</w:t>
-      </w:r>
-      <w:proofErr w:type="spellEnd"/>
+        <w:t xml:space="preserve"> con</w:t>
+      </w:r>
       <w:r>
         <w:rPr>
           <w:rFonts w:ascii="Lucida Console" w:eastAsia="Times New Roman" w:hAnsi="Lucida Console" w:cs="Times New Roman"/>
@@ -313,17 +435,12 @@
           <w:kern w:val="0"/>
           <w:sz w:val="28"/>
           <w:szCs w:val="28"/>
+          <w:lang w:val="es-CO"/>
           <w14:ligatures w14:val="none"/>
         </w:rPr>
-        <w:t>?</w:t>
-      </w:r>
-    </w:p>
-    <w:p>
-      <w:pPr>
-        <w:pStyle w:val="Prrafodelista"/>
-        <w:spacing w:after="0" w:line="360" w:lineRule="auto"/>
-        <w:ind w:left="0"/>
-        <w:jc w:val="both"/>
+        <w:t>tra</w:t>
+      </w:r>
+      <w:r>
         <w:rPr>
           <w:rFonts w:ascii="Lucida Console" w:eastAsia="Times New Roman" w:hAnsi="Lucida Console" w:cs="Times New Roman"/>
           <w:color w:val="273B47"/>
@@ -333,18 +450,7 @@
           <w:lang w:val="es-CO"/>
           <w14:ligatures w14:val="none"/>
         </w:rPr>
-      </w:pPr>
-      <w:r>
-        <w:rPr>
-          <w:rFonts w:ascii="Lucida Console" w:eastAsia="Times New Roman" w:hAnsi="Lucida Console" w:cs="Times New Roman"/>
-          <w:color w:val="273B47"/>
-          <w:kern w:val="0"/>
-          <w:sz w:val="28"/>
-          <w:szCs w:val="28"/>
-          <w:lang w:val="es-CO"/>
-          <w14:ligatures w14:val="none"/>
-        </w:rPr>
-        <w:t>En la actualidad no hay un sitio web que permita conocer las especies de fauna y flora del municipio lo que ha permitido que por desconocimiento las personas acaben con el hábitat y las especies nativas del área.</w:t>
+        <w:t xml:space="preserve"> el hábitat y las especies nativas del área.</w:t>
       </w:r>
     </w:p>
     <w:p>
@@ -375,6 +481,8 @@
         <w:jc w:val="both"/>
         <w:rPr>
           <w:rFonts w:ascii="Lucida Console" w:eastAsia="Times New Roman" w:hAnsi="Lucida Console" w:cs="Times New Roman"/>
+          <w:b/>
+          <w:bCs/>
           <w:color w:val="273B47"/>
           <w:kern w:val="0"/>
           <w:sz w:val="28"/>
@@ -386,6 +494,8 @@
       <w:r>
         <w:rPr>
           <w:rFonts w:ascii="Lucida Console" w:eastAsia="Times New Roman" w:hAnsi="Lucida Console" w:cs="Times New Roman"/>
+          <w:b/>
+          <w:bCs/>
           <w:color w:val="273B47"/>
           <w:kern w:val="0"/>
           <w:sz w:val="28"/>
@@ -452,6 +562,8 @@
         <w:jc w:val="both"/>
         <w:rPr>
           <w:rFonts w:ascii="Lucida Console" w:eastAsia="Times New Roman" w:hAnsi="Lucida Console" w:cs="Times New Roman"/>
+          <w:b/>
+          <w:bCs/>
           <w:color w:val="273B47"/>
           <w:kern w:val="0"/>
           <w:sz w:val="28"/>
@@ -460,17 +572,90 @@
         </w:rPr>
       </w:pPr>
       <w:r>
+        <w:rPr>
+          <w:rFonts w:ascii="Lucida Console" w:eastAsia="Times New Roman" w:hAnsi="Lucida Console" w:cs="Times New Roman"/>
+          <w:b/>
+          <w:bCs/>
+          <w:color w:val="273B47"/>
+          <w:kern w:val="0"/>
+          <w:sz w:val="28"/>
+          <w:szCs w:val="28"/>
+          <w14:ligatures w14:val="none"/>
+        </w:rPr>
+        <w:t>¿</w:t>
+      </w:r>
+      <w:proofErr w:type="spellStart"/>
+      <w:r>
+        <w:rPr>
+          <w:rFonts w:ascii="Lucida Console" w:eastAsia="Times New Roman" w:hAnsi="Lucida Console" w:cs="Times New Roman"/>
+          <w:b/>
+          <w:bCs/>
+          <w:color w:val="273B47"/>
+          <w:kern w:val="0"/>
+          <w:sz w:val="28"/>
+          <w:szCs w:val="28"/>
+          <w14:ligatures w14:val="none"/>
+        </w:rPr>
+        <w:t>Qué</w:t>
+      </w:r>
+      <w:proofErr w:type="spellEnd"/>
+      <w:r>
+        <w:rPr>
+          <w:rFonts w:ascii="Lucida Console" w:eastAsia="Times New Roman" w:hAnsi="Lucida Console" w:cs="Times New Roman"/>
+          <w:b/>
+          <w:bCs/>
+          <w:color w:val="273B47"/>
+          <w:kern w:val="0"/>
+          <w:sz w:val="28"/>
+          <w:szCs w:val="28"/>
+          <w14:ligatures w14:val="none"/>
+        </w:rPr>
+        <w:t xml:space="preserve"> </w:t>
+      </w:r>
+      <w:proofErr w:type="spellStart"/>
+      <w:r>
+        <w:rPr>
+          <w:rFonts w:ascii="Lucida Console" w:eastAsia="Times New Roman" w:hAnsi="Lucida Console" w:cs="Times New Roman"/>
+          <w:b/>
+          <w:bCs/>
+          <w:color w:val="273B47"/>
+          <w:kern w:val="0"/>
+          <w:sz w:val="28"/>
+          <w:szCs w:val="28"/>
+          <w14:ligatures w14:val="none"/>
+        </w:rPr>
+        <w:t>aprendiste</w:t>
+      </w:r>
+      <w:proofErr w:type="spellEnd"/>
+      <w:r>
+        <w:rPr>
+          <w:rFonts w:ascii="Lucida Console" w:eastAsia="Times New Roman" w:hAnsi="Lucida Console" w:cs="Times New Roman"/>
+          <w:b/>
+          <w:bCs/>
+          <w:color w:val="273B47"/>
+          <w:kern w:val="0"/>
+          <w:sz w:val="28"/>
+          <w:szCs w:val="28"/>
+          <w14:ligatures w14:val="none"/>
+        </w:rPr>
+        <w:t>?</w:t>
+      </w:r>
+    </w:p>
+    <w:p>
+      <w:pPr>
+        <w:shd w:val="clear" w:color="auto" w:fill="FFFFFF"/>
+        <w:spacing w:after="0" w:line="360" w:lineRule="auto"/>
+        <w:jc w:val="both"/>
         <w:rPr>
           <w:rFonts w:ascii="Lucida Console" w:eastAsia="Times New Roman" w:hAnsi="Lucida Console" w:cs="Times New Roman"/>
           <w:color w:val="273B47"/>
           <w:kern w:val="0"/>
           <w:sz w:val="28"/>
           <w:szCs w:val="28"/>
+          <w:lang w:val="es-CO"/>
           <w14:ligatures w14:val="none"/>
         </w:rPr>
-        <w:t>¿</w:t>
-      </w:r>
-      <w:proofErr w:type="spellStart"/>
+      </w:pPr>
       <w:r>
         <w:rPr>
           <w:rFonts w:ascii="Lucida Console" w:eastAsia="Times New Roman" w:hAnsi="Lucida Console" w:cs="Times New Roman"/>
@@ -478,72 +663,9 @@
           <w:kern w:val="0"/>
           <w:sz w:val="28"/>
           <w:szCs w:val="28"/>
+          <w:lang w:val="es-CO"/>
           <w14:ligatures w14:val="none"/>
         </w:rPr>
-        <w:t>Qué</w:t>
-      </w:r>
-      <w:proofErr w:type="spellEnd"/>
-      <w:r>
-        <w:rPr>
-          <w:rFonts w:ascii="Lucida Console" w:eastAsia="Times New Roman" w:hAnsi="Lucida Console" w:cs="Times New Roman"/>
-          <w:color w:val="273B47"/>
-          <w:kern w:val="0"/>
-          <w:sz w:val="28"/>
-          <w:szCs w:val="28"/>
-          <w14:ligatures w14:val="none"/>
-        </w:rPr>
-        <w:t xml:space="preserve"> </w:t>
-      </w:r>
-      <w:proofErr w:type="spellStart"/>
-      <w:r>
-        <w:rPr>
-          <w:rFonts w:ascii="Lucida Console" w:eastAsia="Times New Roman" w:hAnsi="Lucida Console" w:cs="Times New Roman"/>
-          <w:color w:val="273B47"/>
-          <w:kern w:val="0"/>
-          <w:sz w:val="28"/>
-          <w:szCs w:val="28"/>
-          <w14:ligatures w14:val="none"/>
-        </w:rPr>
-        <w:t>aprendiste</w:t>
-      </w:r>
-      <w:proofErr w:type="spellEnd"/>
-      <w:r>
-        <w:rPr>
-          <w:rFonts w:ascii="Lucida Console" w:eastAsia="Times New Roman" w:hAnsi="Lucida Console" w:cs="Times New Roman"/>
-          <w:color w:val="273B47"/>
-          <w:kern w:val="0"/>
-          <w:sz w:val="28"/>
-          <w:szCs w:val="28"/>
-          <w14:ligatures w14:val="none"/>
-        </w:rPr>
-        <w:t>?</w:t>
-      </w:r>
-    </w:p>
-    <w:p>
-      <w:pPr>
-        <w:shd w:val="clear" w:color="auto" w:fill="FFFFFF"/>
-        <w:spacing w:after="0" w:line="360" w:lineRule="auto"/>
-        <w:jc w:val="both"/>
-        <w:rPr>
-          <w:rFonts w:ascii="Lucida Console" w:eastAsia="Times New Roman" w:hAnsi="Lucida Console" w:cs="Times New Roman"/>
-          <w:color w:val="273B47"/>
-          <w:kern w:val="0"/>
-          <w:sz w:val="28"/>
-          <w:szCs w:val="28"/>
-          <w:lang w:val="es-CO"/>
-          <w14:ligatures w14:val="none"/>
-        </w:rPr>
-      </w:pPr>
-      <w:r>
-        <w:rPr>
-          <w:rFonts w:ascii="Lucida Console" w:eastAsia="Times New Roman" w:hAnsi="Lucida Console" w:cs="Times New Roman"/>
-          <w:color w:val="273B47"/>
-          <w:kern w:val="0"/>
-          <w:sz w:val="28"/>
-          <w:szCs w:val="28"/>
-          <w:lang w:val="es-CO"/>
-          <w14:ligatures w14:val="none"/>
-        </w:rPr>
         <w:t>En la parte de conservación que el desconocimiento es general, hay muchas especies nativas que no sabía que existían y adicional que la tecnología puede colaborar con la conservación de las especies autóctonas.</w:t>
       </w:r>
     </w:p>
@@ -561,26 +683,50 @@
     </w:p>
     <w:p>
       <w:pPr>
-        <w:spacing w:after="0" w:line="360" w:lineRule="auto"/>
-        <w:jc w:val="both"/>
-        <w:rPr>
-          <w:rFonts w:ascii="Lucida Console" w:hAnsi="Lucida Console"/>
-          <w:b/>
-          <w:bCs/>
-          <w:sz w:val="28"/>
-          <w:szCs w:val="28"/>
-          <w:lang w:val="es-CO"/>
-        </w:rPr>
-      </w:pPr>
-      <w:r>
-        <w:rPr>
-          <w:rFonts w:ascii="Lucida Console" w:hAnsi="Lucida Console"/>
-          <w:b/>
-          <w:bCs/>
-          <w:sz w:val="28"/>
-          <w:szCs w:val="28"/>
-          <w:lang w:val="es-CO"/>
-        </w:rPr>
+        <w:rPr>
+          <w:rFonts w:ascii="Lucida Console" w:hAnsi="Lucida Console"/>
+          <w:b/>
+          <w:bCs/>
+          <w:sz w:val="28"/>
+          <w:szCs w:val="28"/>
+          <w:lang w:val="es-CO"/>
+        </w:rPr>
+      </w:pPr>
+      <w:r>
+        <w:rPr>
+          <w:rFonts w:ascii="Lucida Console" w:hAnsi="Lucida Console"/>
+          <w:b/>
+          <w:bCs/>
+          <w:sz w:val="28"/>
+          <w:szCs w:val="28"/>
+          <w:lang w:val="es-CO"/>
+        </w:rPr>
+        <w:br w:type="page"/>
+      </w:r>
+    </w:p>
+    <w:p>
+      <w:pPr>
+        <w:spacing w:after="0" w:line="360" w:lineRule="auto"/>
+        <w:jc w:val="both"/>
+        <w:rPr>
+          <w:rFonts w:ascii="Lucida Console" w:hAnsi="Lucida Console"/>
+          <w:b/>
+          <w:bCs/>
+          <w:sz w:val="28"/>
+          <w:szCs w:val="28"/>
+          <w:lang w:val="es-CO"/>
+        </w:rPr>
+      </w:pPr>
+      <w:r>
+        <w:rPr>
+          <w:rFonts w:ascii="Lucida Console" w:hAnsi="Lucida Console"/>
+          <w:b/>
+          <w:bCs/>
+          <w:sz w:val="28"/>
+          <w:szCs w:val="28"/>
+          <w:lang w:val="es-CO"/>
+        </w:rPr>
+        <w:lastRenderedPageBreak/>
         <w:t>LA BIODIVERSIDAD EN EL MUNICIPIO DE FUNZA, CUNDINAMARCA</w:t>
       </w:r>
     </w:p>
@@ -614,17 +760,7 @@
           <w:szCs w:val="28"/>
           <w:lang w:val="es-CO"/>
         </w:rPr>
-        <w:t xml:space="preserve">Esta página estática está enfocada en visibilizar las especies autóctonas del municipio de Funza tanto en fauna </w:t>
-      </w:r>
-      <w:r>
-        <w:rPr>
-          <w:rFonts w:ascii="Lucida Console" w:hAnsi="Lucida Console"/>
-          <w:sz w:val="28"/>
-          <w:szCs w:val="28"/>
-          <w:lang w:val="es-CO"/>
-        </w:rPr>
-        <w:lastRenderedPageBreak/>
-        <w:t xml:space="preserve">como en flora para colaborar en la preservación de </w:t>
+        <w:t xml:space="preserve">Esta página estática está enfocada en visibilizar las especies autóctonas del municipio de Funza tanto en fauna como en flora para colaborar en la preservación de </w:t>
       </w:r>
       <w:proofErr w:type="gramStart"/>
       <w:r>
@@ -809,6 +945,172 @@
         </w:rPr>
         <w:t>Contacto con las entidades para la conservación del ambiente</w:t>
       </w:r>
+    </w:p>
+    <w:p>
+      <w:pPr>
+        <w:pStyle w:val="Prrafodelista"/>
+        <w:numPr>
+          <w:ilvl w:val="0"/>
+          <w:numId w:val="2"/>
+        </w:numPr>
+        <w:spacing w:after="0" w:line="360" w:lineRule="auto"/>
+        <w:jc w:val="both"/>
+        <w:rPr>
+          <w:rFonts w:ascii="Lucida Console" w:hAnsi="Lucida Console"/>
+          <w:sz w:val="28"/>
+          <w:szCs w:val="28"/>
+          <w:lang w:val="es-CO"/>
+        </w:rPr>
+      </w:pPr>
+      <w:r>
+        <w:rPr>
+          <w:rFonts w:ascii="Lucida Console" w:hAnsi="Lucida Console"/>
+          <w:sz w:val="28"/>
+          <w:szCs w:val="28"/>
+          <w:lang w:val="es-CO"/>
+        </w:rPr>
+        <w:t>Formulario de contacto</w:t>
+      </w:r>
+      <w:r>
+        <w:rPr>
+          <w:rFonts w:ascii="Lucida Console" w:hAnsi="Lucida Console"/>
+          <w:sz w:val="28"/>
+          <w:szCs w:val="28"/>
+          <w:lang w:val="es-CO"/>
+        </w:rPr>
+        <w:t>.</w:t>
+      </w:r>
+    </w:p>
+    <w:p>
+      <w:pPr>
+        <w:pStyle w:val="Prrafodelista"/>
+        <w:numPr>
+          <w:ilvl w:val="0"/>
+          <w:numId w:val="2"/>
+        </w:numPr>
+        <w:spacing w:after="0" w:line="360" w:lineRule="auto"/>
+        <w:jc w:val="both"/>
+        <w:rPr>
+          <w:rFonts w:ascii="Lucida Console" w:hAnsi="Lucida Console"/>
+          <w:sz w:val="28"/>
+          <w:szCs w:val="28"/>
+          <w:lang w:val="es-CO"/>
+        </w:rPr>
+      </w:pPr>
+      <w:r>
+        <w:rPr>
+          <w:rFonts w:ascii="Lucida Console" w:hAnsi="Lucida Console"/>
+          <w:sz w:val="28"/>
+          <w:szCs w:val="28"/>
+          <w:lang w:val="es-CO"/>
+        </w:rPr>
+        <w:t xml:space="preserve">Gráfica de registros de especies de fauna en el departamento de Cundinamarca del 2023 (Información tomada de los datos abiertos de </w:t>
+      </w:r>
+      <w:hyperlink r:id="rId6" w:history="1">
+        <w:proofErr w:type="spellStart"/>
+        <w:r>
+          <w:rPr>
+            <w:rStyle w:val="Hipervnculo"/>
+            <w:rFonts w:ascii="Lucida Console" w:hAnsi="Lucida Console"/>
+            <w:lang w:val="es-CO"/>
+          </w:rPr>
+          <w:t>Colombian</w:t>
+        </w:r>
+        <w:proofErr w:type="spellEnd"/>
+        <w:r>
+          <w:rPr>
+            <w:rStyle w:val="Hipervnculo"/>
+            <w:rFonts w:ascii="Lucida Console" w:hAnsi="Lucida Console"/>
+            <w:lang w:val="es-CO"/>
+          </w:rPr>
+          <w:t xml:space="preserve"> </w:t>
+        </w:r>
+        <w:proofErr w:type="spellStart"/>
+        <w:r>
+          <w:rPr>
+            <w:rStyle w:val="Hipervnculo"/>
+            <w:rFonts w:ascii="Lucida Console" w:hAnsi="Lucida Console"/>
+            <w:lang w:val="es-CO"/>
+          </w:rPr>
+          <w:t>Plants</w:t>
+        </w:r>
+        <w:proofErr w:type="spellEnd"/>
+        <w:r>
+          <w:rPr>
+            <w:rStyle w:val="Hipervnculo"/>
+            <w:rFonts w:ascii="Lucida Console" w:hAnsi="Lucida Console"/>
+            <w:lang w:val="es-CO"/>
+          </w:rPr>
+          <w:t xml:space="preserve"> </w:t>
+        </w:r>
+        <w:proofErr w:type="spellStart"/>
+        <w:r>
+          <w:rPr>
+            <w:rStyle w:val="Hipervnculo"/>
+            <w:rFonts w:ascii="Lucida Console" w:hAnsi="Lucida Console"/>
+            <w:lang w:val="es-CO"/>
+          </w:rPr>
+          <w:t>made</w:t>
+        </w:r>
+        <w:proofErr w:type="spellEnd"/>
+        <w:r>
+          <w:rPr>
+            <w:rStyle w:val="Hipervnculo"/>
+            <w:rFonts w:ascii="Lucida Console" w:hAnsi="Lucida Console"/>
+            <w:lang w:val="es-CO"/>
+          </w:rPr>
+          <w:t xml:space="preserve"> </w:t>
+        </w:r>
+        <w:proofErr w:type="spellStart"/>
+        <w:r>
+          <w:rPr>
+            <w:rStyle w:val="Hipervnculo"/>
+            <w:rFonts w:ascii="Lucida Console" w:hAnsi="Lucida Console"/>
+            <w:lang w:val="es-CO"/>
+          </w:rPr>
+          <w:t>Accessible</w:t>
+        </w:r>
+        <w:proofErr w:type="spellEnd"/>
+        <w:r>
+          <w:rPr>
+            <w:rStyle w:val="Hipervnculo"/>
+            <w:rFonts w:ascii="Lucida Console" w:hAnsi="Lucida Console"/>
+            <w:lang w:val="es-CO"/>
+          </w:rPr>
+          <w:t xml:space="preserve"> (colplanta.org)</w:t>
+        </w:r>
+      </w:hyperlink>
+      <w:r>
+        <w:rPr>
+          <w:rFonts w:ascii="Lucida Console" w:hAnsi="Lucida Console"/>
+          <w:lang w:val="es-CO"/>
+        </w:rPr>
+        <w:t>)</w:t>
+      </w:r>
+    </w:p>
+    <w:p>
+      <w:pPr>
+        <w:spacing w:after="0" w:line="360" w:lineRule="auto"/>
+        <w:jc w:val="both"/>
+        <w:rPr>
+          <w:rFonts w:ascii="Lucida Console" w:hAnsi="Lucida Console"/>
+          <w:sz w:val="28"/>
+          <w:szCs w:val="28"/>
+          <w:lang w:val="es-CO"/>
+        </w:rPr>
+      </w:pPr>
+    </w:p>
+    <w:p>
+      <w:pPr>
+        <w:spacing w:after="0" w:line="360" w:lineRule="auto"/>
+        <w:jc w:val="both"/>
+        <w:rPr>
+          <w:rFonts w:ascii="Lucida Console" w:hAnsi="Lucida Console"/>
+          <w:sz w:val="28"/>
+          <w:szCs w:val="28"/>
+          <w:lang w:val="es-CO"/>
+        </w:rPr>
+      </w:pPr>
     </w:p>
     <w:p>
       <w:pPr>
@@ -885,7 +1187,7 @@
                     <pic:cNvPicPr/>
                   </pic:nvPicPr>
                   <pic:blipFill>
-                    <a:blip r:embed="rId6"/>
+                    <a:blip r:embed="rId7"/>
                     <a:stretch>
                       <a:fillRect/>
                     </a:stretch>
@@ -970,7 +1272,7 @@
                     <pic:cNvPicPr/>
                   </pic:nvPicPr>
                   <pic:blipFill>
-                    <a:blip r:embed="rId7"/>
+                    <a:blip r:embed="rId8"/>
                     <a:stretch>
                       <a:fillRect/>
                     </a:stretch>
@@ -1059,7 +1361,7 @@
                     <pic:cNvPicPr/>
                   </pic:nvPicPr>
                   <pic:blipFill>
-                    <a:blip r:embed="rId8"/>
+                    <a:blip r:embed="rId9"/>
                     <a:stretch>
                       <a:fillRect/>
                     </a:stretch>
@@ -1148,7 +1450,7 @@
                     <pic:cNvPicPr/>
                   </pic:nvPicPr>
                   <pic:blipFill>
-                    <a:blip r:embed="rId9"/>
+                    <a:blip r:embed="rId10"/>
                     <a:stretch>
                       <a:fillRect/>
                     </a:stretch>
@@ -1187,6 +1489,42 @@
         <w:jc w:val="both"/>
         <w:rPr>
           <w:rFonts w:ascii="Lucida Console" w:hAnsi="Lucida Console"/>
+          <w:sz w:val="28"/>
+          <w:szCs w:val="28"/>
+          <w:lang w:val="es-CO"/>
+        </w:rPr>
+      </w:pPr>
+    </w:p>
+    <w:p>
+      <w:pPr>
+        <w:spacing w:after="0" w:line="360" w:lineRule="auto"/>
+        <w:jc w:val="both"/>
+        <w:rPr>
+          <w:rFonts w:ascii="Lucida Console" w:hAnsi="Lucida Console"/>
+          <w:sz w:val="28"/>
+          <w:szCs w:val="28"/>
+          <w:lang w:val="es-CO"/>
+        </w:rPr>
+      </w:pPr>
+    </w:p>
+    <w:p>
+      <w:pPr>
+        <w:spacing w:after="0" w:line="360" w:lineRule="auto"/>
+        <w:jc w:val="both"/>
+        <w:rPr>
+          <w:rFonts w:ascii="Lucida Console" w:hAnsi="Lucida Console"/>
+          <w:sz w:val="28"/>
+          <w:szCs w:val="28"/>
+          <w:lang w:val="es-CO"/>
+        </w:rPr>
+      </w:pPr>
+    </w:p>
+    <w:p>
+      <w:pPr>
+        <w:spacing w:after="0" w:line="360" w:lineRule="auto"/>
+        <w:jc w:val="both"/>
+        <w:rPr>
+          <w:rFonts w:ascii="Lucida Console" w:hAnsi="Lucida Console"/>
           <w:b/>
           <w:bCs/>
           <w:sz w:val="28"/>
@@ -1237,7 +1575,7 @@
                     <pic:cNvPicPr/>
                   </pic:nvPicPr>
                   <pic:blipFill>
-                    <a:blip r:embed="rId10"/>
+                    <a:blip r:embed="rId11"/>
                     <a:stretch>
                       <a:fillRect/>
                     </a:stretch>
@@ -1264,6 +1602,195 @@
         <w:jc w:val="both"/>
         <w:rPr>
           <w:rFonts w:ascii="Lucida Console" w:hAnsi="Lucida Console"/>
+          <w:b/>
+          <w:bCs/>
+          <w:sz w:val="28"/>
+          <w:szCs w:val="28"/>
+          <w:lang w:val="es-CO"/>
+        </w:rPr>
+      </w:pPr>
+      <w:r>
+        <w:rPr>
+          <w:rFonts w:ascii="Lucida Console" w:hAnsi="Lucida Console"/>
+          <w:b/>
+          <w:bCs/>
+          <w:sz w:val="28"/>
+          <w:szCs w:val="28"/>
+          <w:lang w:val="es-CO"/>
+        </w:rPr>
+        <w:t>Formulario de Contacto</w:t>
+      </w:r>
+    </w:p>
+    <w:p>
+      <w:pPr>
+        <w:spacing w:after="0" w:line="360" w:lineRule="auto"/>
+        <w:jc w:val="both"/>
+        <w:rPr>
+          <w:rFonts w:ascii="Lucida Console" w:hAnsi="Lucida Console"/>
+          <w:sz w:val="28"/>
+          <w:szCs w:val="28"/>
+          <w:lang w:val="es-CO"/>
+        </w:rPr>
+      </w:pPr>
+      <w:r>
+        <w:rPr>
+          <w:noProof/>
+        </w:rPr>
+        <w:drawing>
+          <wp:inline distT="0" distB="0" distL="0" distR="0" wp14:anchorId="586B7495" wp14:editId="38707DA6">
+            <wp:extent cx="5943600" cy="2656205"/>
+            <wp:effectExtent l="0" t="0" r="0" b="0"/>
+            <wp:docPr id="1795074422" name="Imagen 1" descr="Aplicación&#10;&#10;Descripción generada automáticamente con confianza media"/>
+            <wp:cNvGraphicFramePr>
+              <a:graphicFrameLocks xmlns:a="http://schemas.openxmlformats.org/drawingml/2006/main" noChangeAspect="1"/>
+            </wp:cNvGraphicFramePr>
+            <a:graphic xmlns:a="http://schemas.openxmlformats.org/drawingml/2006/main">
+              <a:graphicData uri="http://schemas.openxmlformats.org/drawingml/2006/picture">
+                <pic:pic xmlns:pic="http://schemas.openxmlformats.org/drawingml/2006/picture">
+                  <pic:nvPicPr>
+                    <pic:cNvPr id="1795074422" name="Imagen 1" descr="Aplicación&#10;&#10;Descripción generada automáticamente con confianza media"/>
+                    <pic:cNvPicPr/>
+                  </pic:nvPicPr>
+                  <pic:blipFill>
+                    <a:blip r:embed="rId12"/>
+                    <a:stretch>
+                      <a:fillRect/>
+                    </a:stretch>
+                  </pic:blipFill>
+                  <pic:spPr>
+                    <a:xfrm>
+                      <a:off x="0" y="0"/>
+                      <a:ext cx="5943600" cy="2656205"/>
+                    </a:xfrm>
+                    <a:prstGeom prst="rect">
+                      <a:avLst/>
+                    </a:prstGeom>
+                  </pic:spPr>
+                </pic:pic>
+              </a:graphicData>
+            </a:graphic>
+          </wp:inline>
+        </w:drawing>
+      </w:r>
+    </w:p>
+    <w:p>
+      <w:pPr>
+        <w:spacing w:after="0" w:line="360" w:lineRule="auto"/>
+        <w:jc w:val="both"/>
+        <w:rPr>
+          <w:rFonts w:ascii="Lucida Console" w:hAnsi="Lucida Console"/>
+          <w:sz w:val="28"/>
+          <w:szCs w:val="28"/>
+          <w:lang w:val="es-CO"/>
+        </w:rPr>
+      </w:pPr>
+    </w:p>
+    <w:p>
+      <w:pPr>
+        <w:rPr>
+          <w:rFonts w:ascii="Lucida Console" w:hAnsi="Lucida Console"/>
+          <w:b/>
+          <w:bCs/>
+          <w:sz w:val="28"/>
+          <w:szCs w:val="28"/>
+          <w:lang w:val="es-CO"/>
+        </w:rPr>
+      </w:pPr>
+      <w:r>
+        <w:rPr>
+          <w:rFonts w:ascii="Lucida Console" w:hAnsi="Lucida Console"/>
+          <w:b/>
+          <w:bCs/>
+          <w:sz w:val="28"/>
+          <w:szCs w:val="28"/>
+          <w:lang w:val="es-CO"/>
+        </w:rPr>
+        <w:br w:type="page"/>
+      </w:r>
+    </w:p>
+    <w:p>
+      <w:pPr>
+        <w:spacing w:after="0" w:line="360" w:lineRule="auto"/>
+        <w:jc w:val="both"/>
+        <w:rPr>
+          <w:rFonts w:ascii="Lucida Console" w:hAnsi="Lucida Console"/>
+          <w:b/>
+          <w:bCs/>
+          <w:sz w:val="28"/>
+          <w:szCs w:val="28"/>
+          <w:lang w:val="es-CO"/>
+        </w:rPr>
+      </w:pPr>
+      <w:r>
+        <w:rPr>
+          <w:rFonts w:ascii="Lucida Console" w:hAnsi="Lucida Console"/>
+          <w:b/>
+          <w:bCs/>
+          <w:sz w:val="28"/>
+          <w:szCs w:val="28"/>
+          <w:lang w:val="es-CO"/>
+        </w:rPr>
+        <w:t>Gráfica</w:t>
+      </w:r>
+    </w:p>
+    <w:p>
+      <w:pPr>
+        <w:spacing w:after="0" w:line="360" w:lineRule="auto"/>
+        <w:jc w:val="both"/>
+        <w:rPr>
+          <w:rFonts w:ascii="Lucida Console" w:hAnsi="Lucida Console"/>
+          <w:sz w:val="28"/>
+          <w:szCs w:val="28"/>
+          <w:lang w:val="es-CO"/>
+        </w:rPr>
+      </w:pPr>
+      <w:r>
+        <w:rPr>
+          <w:noProof/>
+        </w:rPr>
+        <w:drawing>
+          <wp:inline distT="0" distB="0" distL="0" distR="0" wp14:anchorId="1912C659" wp14:editId="3668DD68">
+            <wp:extent cx="5943600" cy="4038600"/>
+            <wp:effectExtent l="0" t="0" r="0" b="0"/>
+            <wp:docPr id="138429222" name="Imagen 1" descr="Gráfico, Gráfico de líneas&#10;&#10;Descripción generada automáticamente"/>
+            <wp:cNvGraphicFramePr>
+              <a:graphicFrameLocks xmlns:a="http://schemas.openxmlformats.org/drawingml/2006/main" noChangeAspect="1"/>
+            </wp:cNvGraphicFramePr>
+            <a:graphic xmlns:a="http://schemas.openxmlformats.org/drawingml/2006/main">
+              <a:graphicData uri="http://schemas.openxmlformats.org/drawingml/2006/picture">
+                <pic:pic xmlns:pic="http://schemas.openxmlformats.org/drawingml/2006/picture">
+                  <pic:nvPicPr>
+                    <pic:cNvPr id="138429222" name="Imagen 1" descr="Gráfico, Gráfico de líneas&#10;&#10;Descripción generada automáticamente"/>
+                    <pic:cNvPicPr/>
+                  </pic:nvPicPr>
+                  <pic:blipFill>
+                    <a:blip r:embed="rId13"/>
+                    <a:stretch>
+                      <a:fillRect/>
+                    </a:stretch>
+                  </pic:blipFill>
+                  <pic:spPr>
+                    <a:xfrm>
+                      <a:off x="0" y="0"/>
+                      <a:ext cx="5943600" cy="4038600"/>
+                    </a:xfrm>
+                    <a:prstGeom prst="rect">
+                      <a:avLst/>
+                    </a:prstGeom>
+                  </pic:spPr>
+                </pic:pic>
+              </a:graphicData>
+            </a:graphic>
+          </wp:inline>
+        </w:drawing>
+      </w:r>
+    </w:p>
+    <w:p>
+      <w:pPr>
+        <w:spacing w:after="0" w:line="360" w:lineRule="auto"/>
+        <w:jc w:val="both"/>
+        <w:rPr>
+          <w:rFonts w:ascii="Lucida Console" w:hAnsi="Lucida Console"/>
           <w:sz w:val="28"/>
           <w:szCs w:val="28"/>
           <w:lang w:val="es-CO"/>
@@ -1327,6 +1854,23 @@
           <w:lang w:val="es-CO"/>
         </w:rPr>
       </w:pPr>
+    </w:p>
+    <w:p>
+      <w:pPr>
+        <w:pStyle w:val="Prrafodelista"/>
+        <w:numPr>
+          <w:ilvl w:val="0"/>
+          <w:numId w:val="4"/>
+        </w:numPr>
+        <w:spacing w:after="0" w:line="360" w:lineRule="auto"/>
+        <w:jc w:val="both"/>
+        <w:rPr>
+          <w:rFonts w:ascii="Lucida Console" w:hAnsi="Lucida Console"/>
+          <w:sz w:val="28"/>
+          <w:szCs w:val="28"/>
+          <w:lang w:val="es-CO"/>
+        </w:rPr>
+      </w:pPr>
       <w:r>
         <w:rPr>
           <w:rFonts w:ascii="Lucida Console" w:hAnsi="Lucida Console"/>
@@ -1339,6 +1883,11 @@
     </w:p>
     <w:p>
       <w:pPr>
+        <w:pStyle w:val="Prrafodelista"/>
+        <w:numPr>
+          <w:ilvl w:val="0"/>
+          <w:numId w:val="4"/>
+        </w:numPr>
         <w:spacing w:after="0" w:line="360" w:lineRule="auto"/>
         <w:jc w:val="both"/>
         <w:rPr>
@@ -1360,6 +1909,11 @@
     </w:p>
     <w:p>
       <w:pPr>
+        <w:pStyle w:val="Prrafodelista"/>
+        <w:numPr>
+          <w:ilvl w:val="0"/>
+          <w:numId w:val="4"/>
+        </w:numPr>
         <w:spacing w:after="0" w:line="360" w:lineRule="auto"/>
         <w:jc w:val="both"/>
         <w:rPr>
@@ -1377,6 +1931,166 @@
           <w:lang w:val="es-CO"/>
         </w:rPr>
         <w:t>Formulario de contacto.</w:t>
+      </w:r>
+    </w:p>
+    <w:p>
+      <w:pPr>
+        <w:pStyle w:val="Prrafodelista"/>
+        <w:numPr>
+          <w:ilvl w:val="0"/>
+          <w:numId w:val="4"/>
+        </w:numPr>
+        <w:spacing w:after="0" w:line="360" w:lineRule="auto"/>
+        <w:jc w:val="both"/>
+        <w:rPr>
+          <w:rFonts w:ascii="Lucida Console" w:hAnsi="Lucida Console"/>
+          <w:sz w:val="28"/>
+          <w:szCs w:val="28"/>
+          <w:lang w:val="es-CO"/>
+        </w:rPr>
+      </w:pPr>
+      <w:r>
+        <w:rPr>
+          <w:rFonts w:ascii="Lucida Console" w:hAnsi="Lucida Console"/>
+          <w:sz w:val="28"/>
+          <w:szCs w:val="28"/>
+          <w:lang w:val="es-CO"/>
+        </w:rPr>
+        <w:t>Base de datos local para almacenamiento de la información del formulario de contacto.</w:t>
+      </w:r>
+    </w:p>
+    <w:p>
+      <w:pPr>
+        <w:pStyle w:val="Prrafodelista"/>
+        <w:numPr>
+          <w:ilvl w:val="0"/>
+          <w:numId w:val="4"/>
+        </w:numPr>
+        <w:spacing w:after="0" w:line="360" w:lineRule="auto"/>
+        <w:jc w:val="both"/>
+        <w:rPr>
+          <w:rFonts w:ascii="Lucida Console" w:hAnsi="Lucida Console"/>
+          <w:sz w:val="28"/>
+          <w:szCs w:val="28"/>
+          <w:lang w:val="es-CO"/>
+        </w:rPr>
+      </w:pPr>
+      <w:r>
+        <w:rPr>
+          <w:rFonts w:ascii="Lucida Console" w:hAnsi="Lucida Console"/>
+          <w:sz w:val="28"/>
+          <w:szCs w:val="28"/>
+          <w:lang w:val="es-CO"/>
+        </w:rPr>
+        <w:t>Uso de datos desde un archivo de Excel para graficar la información dentro de la página (implementado parcialmente).</w:t>
+      </w:r>
+    </w:p>
+    <w:p>
+      <w:pPr>
+        <w:spacing w:after="0" w:line="360" w:lineRule="auto"/>
+        <w:jc w:val="both"/>
+        <w:rPr>
+          <w:rFonts w:ascii="Lucida Console" w:hAnsi="Lucida Console"/>
+          <w:sz w:val="28"/>
+          <w:szCs w:val="28"/>
+          <w:lang w:val="es-CO"/>
+        </w:rPr>
+      </w:pPr>
+    </w:p>
+    <w:p>
+      <w:pPr>
+        <w:spacing w:after="0" w:line="360" w:lineRule="auto"/>
+        <w:jc w:val="both"/>
+        <w:rPr>
+          <w:rFonts w:ascii="Lucida Console" w:hAnsi="Lucida Console"/>
+          <w:sz w:val="28"/>
+          <w:szCs w:val="28"/>
+          <w:lang w:val="es-CO"/>
+        </w:rPr>
+      </w:pPr>
+      <w:r>
+        <w:rPr>
+          <w:rFonts w:ascii="Lucida Console" w:hAnsi="Lucida Console"/>
+          <w:sz w:val="28"/>
+          <w:szCs w:val="28"/>
+          <w:lang w:val="es-CO"/>
+        </w:rPr>
+        <w:t>Es importante entender que la base de datos ha sido trabajada con SQLite3 ya que es un tipo de base de datos SQL para baja o mediana consulta.</w:t>
+      </w:r>
+    </w:p>
+    <w:p>
+      <w:pPr>
+        <w:spacing w:after="0" w:line="360" w:lineRule="auto"/>
+        <w:jc w:val="both"/>
+        <w:rPr>
+          <w:rFonts w:ascii="Lucida Console" w:hAnsi="Lucida Console"/>
+          <w:sz w:val="28"/>
+          <w:szCs w:val="28"/>
+          <w:lang w:val="es-CO"/>
+        </w:rPr>
+      </w:pPr>
+    </w:p>
+    <w:p>
+      <w:pPr>
+        <w:spacing w:after="0" w:line="360" w:lineRule="auto"/>
+        <w:jc w:val="both"/>
+        <w:rPr>
+          <w:rFonts w:ascii="Lucida Console" w:hAnsi="Lucida Console"/>
+          <w:sz w:val="28"/>
+          <w:szCs w:val="28"/>
+          <w:lang w:val="es-CO"/>
+        </w:rPr>
+      </w:pPr>
+      <w:r>
+        <w:rPr>
+          <w:rFonts w:ascii="Lucida Console" w:hAnsi="Lucida Console"/>
+          <w:sz w:val="28"/>
+          <w:szCs w:val="28"/>
+          <w:lang w:val="es-CO"/>
+        </w:rPr>
+        <w:t>El tráfico asociado a este tipo de página usualmente es bajo o mediano ya que no tiene mucho posicionamiento en la red.</w:t>
+      </w:r>
+    </w:p>
+    <w:p>
+      <w:pPr>
+        <w:spacing w:after="0" w:line="360" w:lineRule="auto"/>
+        <w:jc w:val="both"/>
+        <w:rPr>
+          <w:rFonts w:ascii="Lucida Console" w:hAnsi="Lucida Console"/>
+          <w:sz w:val="28"/>
+          <w:szCs w:val="28"/>
+          <w:lang w:val="es-CO"/>
+        </w:rPr>
+      </w:pPr>
+    </w:p>
+    <w:p>
+      <w:pPr>
+        <w:spacing w:after="0" w:line="360" w:lineRule="auto"/>
+        <w:jc w:val="both"/>
+        <w:rPr>
+          <w:rFonts w:ascii="Lucida Console" w:hAnsi="Lucida Console"/>
+          <w:sz w:val="28"/>
+          <w:szCs w:val="28"/>
+          <w:lang w:val="es-CO"/>
+        </w:rPr>
+      </w:pPr>
+      <w:r>
+        <w:rPr>
+          <w:rFonts w:ascii="Lucida Console" w:hAnsi="Lucida Console"/>
+          <w:sz w:val="28"/>
+          <w:szCs w:val="28"/>
+          <w:lang w:val="es-CO"/>
+        </w:rPr>
+        <w:t>Adicional, SQLite3 permite trabajar directamente con Python simplificando el código sin sacrificar demasiado el rendimiento del sistema o exigir una máquina o servidor robusto. La página con la</w:t>
+      </w:r>
+      <w:r>
+        <w:rPr>
+          <w:rFonts w:ascii="Lucida Console" w:hAnsi="Lucida Console"/>
+          <w:sz w:val="28"/>
+          <w:szCs w:val="28"/>
+          <w:lang w:val="es-CO"/>
+        </w:rPr>
+        <w:t xml:space="preserve"> base de datos la soporta el equipo portátil Pavilion que tengo en mi casa sin bloqueo o ponerse lento.</w:t>
       </w:r>
     </w:p>
     <w:p>
@@ -1614,6 +2328,140 @@
           <w:szCs w:val="28"/>
           <w:lang w:val="es-CO"/>
         </w:rPr>
+        <w:t>SQLite3</w:t>
+      </w:r>
+    </w:p>
+    <w:p>
+      <w:pPr>
+        <w:pStyle w:val="Prrafodelista"/>
+        <w:numPr>
+          <w:ilvl w:val="0"/>
+          <w:numId w:val="3"/>
+        </w:numPr>
+        <w:spacing w:after="0" w:line="360" w:lineRule="auto"/>
+        <w:jc w:val="both"/>
+        <w:rPr>
+          <w:rFonts w:ascii="Lucida Console" w:hAnsi="Lucida Console"/>
+          <w:sz w:val="28"/>
+          <w:szCs w:val="28"/>
+          <w:lang w:val="es-CO"/>
+        </w:rPr>
+      </w:pPr>
+      <w:r>
+        <w:rPr>
+          <w:rFonts w:ascii="Lucida Console" w:hAnsi="Lucida Console"/>
+          <w:sz w:val="28"/>
+          <w:szCs w:val="28"/>
+          <w:lang w:val="es-CO"/>
+        </w:rPr>
+        <w:t>Pandas</w:t>
+      </w:r>
+    </w:p>
+    <w:p>
+      <w:pPr>
+        <w:pStyle w:val="Prrafodelista"/>
+        <w:numPr>
+          <w:ilvl w:val="0"/>
+          <w:numId w:val="3"/>
+        </w:numPr>
+        <w:spacing w:after="0" w:line="360" w:lineRule="auto"/>
+        <w:jc w:val="both"/>
+        <w:rPr>
+          <w:rFonts w:ascii="Lucida Console" w:hAnsi="Lucida Console"/>
+          <w:sz w:val="28"/>
+          <w:szCs w:val="28"/>
+          <w:lang w:val="es-CO"/>
+        </w:rPr>
+      </w:pPr>
+      <w:proofErr w:type="spellStart"/>
+      <w:r>
+        <w:rPr>
+          <w:rFonts w:ascii="Lucida Console" w:hAnsi="Lucida Console"/>
+          <w:sz w:val="28"/>
+          <w:szCs w:val="28"/>
+          <w:lang w:val="es-CO"/>
+        </w:rPr>
+        <w:t>Matplotlib</w:t>
+      </w:r>
+      <w:proofErr w:type="spellEnd"/>
+    </w:p>
+    <w:p>
+      <w:pPr>
+        <w:pStyle w:val="Prrafodelista"/>
+        <w:numPr>
+          <w:ilvl w:val="0"/>
+          <w:numId w:val="3"/>
+        </w:numPr>
+        <w:spacing w:after="0" w:line="360" w:lineRule="auto"/>
+        <w:jc w:val="both"/>
+        <w:rPr>
+          <w:rFonts w:ascii="Lucida Console" w:hAnsi="Lucida Console"/>
+          <w:sz w:val="28"/>
+          <w:szCs w:val="28"/>
+          <w:lang w:val="es-CO"/>
+        </w:rPr>
+      </w:pPr>
+      <w:r>
+        <w:rPr>
+          <w:rFonts w:ascii="Lucida Console" w:hAnsi="Lucida Console"/>
+          <w:sz w:val="28"/>
+          <w:szCs w:val="28"/>
+          <w:lang w:val="es-CO"/>
+        </w:rPr>
+        <w:t>Sub64</w:t>
+      </w:r>
+    </w:p>
+    <w:p>
+      <w:pPr>
+        <w:pStyle w:val="Prrafodelista"/>
+        <w:numPr>
+          <w:ilvl w:val="0"/>
+          <w:numId w:val="3"/>
+        </w:numPr>
+        <w:spacing w:after="0" w:line="360" w:lineRule="auto"/>
+        <w:jc w:val="both"/>
+        <w:rPr>
+          <w:rFonts w:ascii="Lucida Console" w:hAnsi="Lucida Console"/>
+          <w:sz w:val="28"/>
+          <w:szCs w:val="28"/>
+          <w:lang w:val="es-CO"/>
+        </w:rPr>
+      </w:pPr>
+      <w:proofErr w:type="spellStart"/>
+      <w:r>
+        <w:rPr>
+          <w:rFonts w:ascii="Lucida Console" w:hAnsi="Lucida Console"/>
+          <w:sz w:val="28"/>
+          <w:szCs w:val="28"/>
+          <w:lang w:val="es-CO"/>
+        </w:rPr>
+        <w:t>Io</w:t>
+      </w:r>
+      <w:proofErr w:type="spellEnd"/>
+    </w:p>
+    <w:p>
+      <w:pPr>
+        <w:pStyle w:val="Prrafodelista"/>
+        <w:numPr>
+          <w:ilvl w:val="0"/>
+          <w:numId w:val="3"/>
+        </w:numPr>
+        <w:spacing w:after="0" w:line="360" w:lineRule="auto"/>
+        <w:jc w:val="both"/>
+        <w:rPr>
+          <w:rFonts w:ascii="Lucida Console" w:hAnsi="Lucida Console"/>
+          <w:sz w:val="28"/>
+          <w:szCs w:val="28"/>
+          <w:lang w:val="es-CO"/>
+        </w:rPr>
+      </w:pPr>
+      <w:r>
+        <w:rPr>
+          <w:rFonts w:ascii="Lucida Console" w:hAnsi="Lucida Console"/>
+          <w:sz w:val="28"/>
+          <w:szCs w:val="28"/>
+          <w:lang w:val="es-CO"/>
+        </w:rPr>
         <w:t>Se sugiere generar un ambiente virtual y correr el proyecto ahí.</w:t>
       </w:r>
     </w:p>
@@ -1732,18 +2580,389 @@
         </w:rPr>
         <w:t>Página desarrollada por Jorge Martínez (jorgemar73)</w:t>
       </w:r>
-    </w:p>
-    <w:p>
-      <w:pPr>
-        <w:spacing w:after="0" w:line="360" w:lineRule="auto"/>
-        <w:jc w:val="both"/>
-        <w:rPr>
-          <w:rFonts w:ascii="Lucida Console" w:hAnsi="Lucida Console"/>
-          <w:sz w:val="28"/>
-          <w:szCs w:val="28"/>
-          <w:lang w:val="es-CO"/>
-        </w:rPr>
-      </w:pPr>
+      <w:r>
+        <w:rPr>
+          <w:rFonts w:ascii="Lucida Console" w:hAnsi="Lucida Console"/>
+          <w:sz w:val="28"/>
+          <w:szCs w:val="28"/>
+          <w:lang w:val="es-CO"/>
+        </w:rPr>
+        <w:t>, cédula 10019290.</w:t>
+      </w:r>
+    </w:p>
+    <w:p>
+      <w:pPr>
+        <w:spacing w:after="0" w:line="360" w:lineRule="auto"/>
+        <w:jc w:val="both"/>
+        <w:rPr>
+          <w:rFonts w:ascii="Lucida Console" w:hAnsi="Lucida Console"/>
+          <w:sz w:val="28"/>
+          <w:szCs w:val="28"/>
+          <w:lang w:val="es-CO"/>
+        </w:rPr>
+      </w:pPr>
+    </w:p>
+    <w:p>
+      <w:pPr>
+        <w:spacing w:after="0" w:line="360" w:lineRule="auto"/>
+        <w:jc w:val="both"/>
+        <w:rPr>
+          <w:rFonts w:ascii="Lucida Console" w:hAnsi="Lucida Console"/>
+          <w:sz w:val="28"/>
+          <w:szCs w:val="28"/>
+          <w:lang w:val="es-CO"/>
+        </w:rPr>
+      </w:pPr>
+      <w:r>
+        <w:rPr>
+          <w:rFonts w:ascii="Lucida Console" w:hAnsi="Lucida Console"/>
+          <w:sz w:val="28"/>
+          <w:szCs w:val="28"/>
+          <w:lang w:val="es-CO"/>
+        </w:rPr>
+        <w:t xml:space="preserve">Se puede consultar </w:t>
+      </w:r>
+      <w:r>
+        <w:rPr>
+          <w:rFonts w:ascii="Lucida Console" w:hAnsi="Lucida Console"/>
+          <w:sz w:val="28"/>
+          <w:szCs w:val="28"/>
+          <w:lang w:val="es-CO"/>
+        </w:rPr>
+        <w:t xml:space="preserve">el proyecto </w:t>
+      </w:r>
+      <w:r>
+        <w:rPr>
+          <w:rFonts w:ascii="Lucida Console" w:hAnsi="Lucida Console"/>
+          <w:sz w:val="28"/>
+          <w:szCs w:val="28"/>
+          <w:lang w:val="es-CO"/>
+        </w:rPr>
+        <w:t>en el repositorio</w:t>
+      </w:r>
+      <w:r>
+        <w:rPr>
+          <w:rFonts w:ascii="Lucida Console" w:hAnsi="Lucida Console"/>
+          <w:sz w:val="28"/>
+          <w:szCs w:val="28"/>
+          <w:lang w:val="es-CO"/>
+        </w:rPr>
+        <w:t xml:space="preserve"> de </w:t>
+      </w:r>
+      <w:proofErr w:type="spellStart"/>
+      <w:r>
+        <w:rPr>
+          <w:rFonts w:ascii="Lucida Console" w:hAnsi="Lucida Console"/>
+          <w:sz w:val="28"/>
+          <w:szCs w:val="28"/>
+          <w:lang w:val="es-CO"/>
+        </w:rPr>
+        <w:t>github</w:t>
+      </w:r>
+      <w:proofErr w:type="spellEnd"/>
+      <w:r>
+        <w:rPr>
+          <w:rFonts w:ascii="Lucida Console" w:hAnsi="Lucida Console"/>
+          <w:sz w:val="28"/>
+          <w:szCs w:val="28"/>
+          <w:lang w:val="es-CO"/>
+        </w:rPr>
+        <w:t xml:space="preserve"> siguiente</w:t>
+      </w:r>
+      <w:r>
+        <w:rPr>
+          <w:rFonts w:ascii="Lucida Console" w:hAnsi="Lucida Console"/>
+          <w:sz w:val="28"/>
+          <w:szCs w:val="28"/>
+          <w:lang w:val="es-CO"/>
+        </w:rPr>
+        <w:t>:</w:t>
+      </w:r>
+    </w:p>
+    <w:p>
+      <w:pPr>
+        <w:spacing w:after="0" w:line="360" w:lineRule="auto"/>
+        <w:jc w:val="both"/>
+        <w:rPr>
+          <w:rFonts w:ascii="Lucida Console" w:hAnsi="Lucida Console"/>
+          <w:sz w:val="28"/>
+          <w:szCs w:val="28"/>
+          <w:lang w:val="es-CO"/>
+        </w:rPr>
+      </w:pPr>
+    </w:p>
+    <w:p>
+      <w:pPr>
+        <w:spacing w:after="0" w:line="360" w:lineRule="auto"/>
+        <w:jc w:val="both"/>
+        <w:rPr>
+          <w:rFonts w:ascii="Lucida Console" w:hAnsi="Lucida Console"/>
+          <w:b/>
+          <w:bCs/>
+          <w:i/>
+          <w:iCs/>
+          <w:sz w:val="28"/>
+          <w:szCs w:val="28"/>
+          <w:u w:val="single"/>
+          <w:lang w:val="es-CO"/>
+        </w:rPr>
+      </w:pPr>
+      <w:hyperlink r:id="rId14" w:history="1">
+        <w:r>
+          <w:rPr>
+            <w:rFonts w:ascii="Lucida Console" w:hAnsi="Lucida Console"/>
+            <w:b/>
+            <w:bCs/>
+            <w:i/>
+            <w:iCs/>
+            <w:sz w:val="28"/>
+            <w:szCs w:val="28"/>
+            <w:u w:val="single"/>
+            <w:lang w:val="es-CO"/>
+          </w:rPr>
+          <w:t>jorgemar73/</w:t>
+        </w:r>
+        <w:proofErr w:type="spellStart"/>
+        <w:r>
+          <w:rPr>
+            <w:rFonts w:ascii="Lucida Console" w:hAnsi="Lucida Console"/>
+            <w:b/>
+            <w:bCs/>
+            <w:i/>
+            <w:iCs/>
+            <w:sz w:val="28"/>
+            <w:szCs w:val="28"/>
+            <w:u w:val="single"/>
+            <w:lang w:val="es-CO"/>
+          </w:rPr>
+          <w:t>WebPage</w:t>
+        </w:r>
+        <w:proofErr w:type="spellEnd"/>
+        <w:r>
+          <w:rPr>
+            <w:rFonts w:ascii="Lucida Console" w:hAnsi="Lucida Console"/>
+            <w:b/>
+            <w:bCs/>
+            <w:i/>
+            <w:iCs/>
+            <w:sz w:val="28"/>
+            <w:szCs w:val="28"/>
+            <w:u w:val="single"/>
+            <w:lang w:val="es-CO"/>
+          </w:rPr>
+          <w:t xml:space="preserve">-Biodiversidad-Funza: Página web estática en </w:t>
+        </w:r>
+        <w:proofErr w:type="spellStart"/>
+        <w:r>
+          <w:rPr>
+            <w:rFonts w:ascii="Lucida Console" w:hAnsi="Lucida Console"/>
+            <w:b/>
+            <w:bCs/>
+            <w:i/>
+            <w:iCs/>
+            <w:sz w:val="28"/>
+            <w:szCs w:val="28"/>
+            <w:u w:val="single"/>
+            <w:lang w:val="es-CO"/>
+          </w:rPr>
+          <w:t>html</w:t>
+        </w:r>
+        <w:proofErr w:type="spellEnd"/>
+        <w:r>
+          <w:rPr>
+            <w:rFonts w:ascii="Lucida Console" w:hAnsi="Lucida Console"/>
+            <w:b/>
+            <w:bCs/>
+            <w:i/>
+            <w:iCs/>
+            <w:sz w:val="28"/>
+            <w:szCs w:val="28"/>
+            <w:u w:val="single"/>
+            <w:lang w:val="es-CO"/>
+          </w:rPr>
+          <w:t xml:space="preserve">, </w:t>
+        </w:r>
+        <w:proofErr w:type="spellStart"/>
+        <w:r>
+          <w:rPr>
+            <w:rFonts w:ascii="Lucida Console" w:hAnsi="Lucida Console"/>
+            <w:b/>
+            <w:bCs/>
+            <w:i/>
+            <w:iCs/>
+            <w:sz w:val="28"/>
+            <w:szCs w:val="28"/>
+            <w:u w:val="single"/>
+            <w:lang w:val="es-CO"/>
+          </w:rPr>
+          <w:t>css</w:t>
+        </w:r>
+        <w:proofErr w:type="spellEnd"/>
+        <w:r>
+          <w:rPr>
+            <w:rFonts w:ascii="Lucida Console" w:hAnsi="Lucida Console"/>
+            <w:b/>
+            <w:bCs/>
+            <w:i/>
+            <w:iCs/>
+            <w:sz w:val="28"/>
+            <w:szCs w:val="28"/>
+            <w:u w:val="single"/>
+            <w:lang w:val="es-CO"/>
+          </w:rPr>
+          <w:t xml:space="preserve">, </w:t>
+        </w:r>
+        <w:proofErr w:type="spellStart"/>
+        <w:r>
+          <w:rPr>
+            <w:rFonts w:ascii="Lucida Console" w:hAnsi="Lucida Console"/>
+            <w:b/>
+            <w:bCs/>
+            <w:i/>
+            <w:iCs/>
+            <w:sz w:val="28"/>
+            <w:szCs w:val="28"/>
+            <w:u w:val="single"/>
+            <w:lang w:val="es-CO"/>
+          </w:rPr>
+          <w:t>boostrap</w:t>
+        </w:r>
+        <w:proofErr w:type="spellEnd"/>
+        <w:r>
+          <w:rPr>
+            <w:rFonts w:ascii="Lucida Console" w:hAnsi="Lucida Console"/>
+            <w:b/>
+            <w:bCs/>
+            <w:i/>
+            <w:iCs/>
+            <w:sz w:val="28"/>
+            <w:szCs w:val="28"/>
+            <w:u w:val="single"/>
+            <w:lang w:val="es-CO"/>
+          </w:rPr>
+          <w:t xml:space="preserve">, </w:t>
+        </w:r>
+        <w:proofErr w:type="spellStart"/>
+        <w:r>
+          <w:rPr>
+            <w:rFonts w:ascii="Lucida Console" w:hAnsi="Lucida Console"/>
+            <w:b/>
+            <w:bCs/>
+            <w:i/>
+            <w:iCs/>
+            <w:sz w:val="28"/>
+            <w:szCs w:val="28"/>
+            <w:u w:val="single"/>
+            <w:lang w:val="es-CO"/>
+          </w:rPr>
+          <w:t>python</w:t>
+        </w:r>
+        <w:proofErr w:type="spellEnd"/>
+        <w:r>
+          <w:rPr>
+            <w:rFonts w:ascii="Lucida Console" w:hAnsi="Lucida Console"/>
+            <w:b/>
+            <w:bCs/>
+            <w:i/>
+            <w:iCs/>
+            <w:sz w:val="28"/>
+            <w:szCs w:val="28"/>
+            <w:u w:val="single"/>
+            <w:lang w:val="es-CO"/>
+          </w:rPr>
+          <w:t xml:space="preserve"> y </w:t>
+        </w:r>
+        <w:proofErr w:type="spellStart"/>
+        <w:r>
+          <w:rPr>
+            <w:rFonts w:ascii="Lucida Console" w:hAnsi="Lucida Console"/>
+            <w:b/>
+            <w:bCs/>
+            <w:i/>
+            <w:iCs/>
+            <w:sz w:val="28"/>
+            <w:szCs w:val="28"/>
+            <w:u w:val="single"/>
+            <w:lang w:val="es-CO"/>
+          </w:rPr>
+          <w:t>flask</w:t>
+        </w:r>
+        <w:proofErr w:type="spellEnd"/>
+        <w:r>
+          <w:rPr>
+            <w:rFonts w:ascii="Lucida Console" w:hAnsi="Lucida Console"/>
+            <w:b/>
+            <w:bCs/>
+            <w:i/>
+            <w:iCs/>
+            <w:sz w:val="28"/>
+            <w:szCs w:val="28"/>
+            <w:u w:val="single"/>
+            <w:lang w:val="es-CO"/>
+          </w:rPr>
+          <w:t xml:space="preserve"> como parte del </w:t>
+        </w:r>
+        <w:proofErr w:type="spellStart"/>
+        <w:r>
+          <w:rPr>
+            <w:rFonts w:ascii="Lucida Console" w:hAnsi="Lucida Console"/>
+            <w:b/>
+            <w:bCs/>
+            <w:i/>
+            <w:iCs/>
+            <w:sz w:val="28"/>
+            <w:szCs w:val="28"/>
+            <w:u w:val="single"/>
+            <w:lang w:val="es-CO"/>
+          </w:rPr>
+          <w:t>bootcamp</w:t>
+        </w:r>
+        <w:proofErr w:type="spellEnd"/>
+        <w:r>
+          <w:rPr>
+            <w:rFonts w:ascii="Lucida Console" w:hAnsi="Lucida Console"/>
+            <w:b/>
+            <w:bCs/>
+            <w:i/>
+            <w:iCs/>
+            <w:sz w:val="28"/>
+            <w:szCs w:val="28"/>
+            <w:u w:val="single"/>
+            <w:lang w:val="es-CO"/>
+          </w:rPr>
+          <w:t xml:space="preserve"> de la </w:t>
+        </w:r>
+        <w:proofErr w:type="spellStart"/>
+        <w:r>
+          <w:rPr>
+            <w:rFonts w:ascii="Lucida Console" w:hAnsi="Lucida Console"/>
+            <w:b/>
+            <w:bCs/>
+            <w:i/>
+            <w:iCs/>
+            <w:sz w:val="28"/>
+            <w:szCs w:val="28"/>
+            <w:u w:val="single"/>
+            <w:lang w:val="es-CO"/>
+          </w:rPr>
+          <w:t>sergio</w:t>
+        </w:r>
+        <w:proofErr w:type="spellEnd"/>
+        <w:r>
+          <w:rPr>
+            <w:rFonts w:ascii="Lucida Console" w:hAnsi="Lucida Console"/>
+            <w:b/>
+            <w:bCs/>
+            <w:i/>
+            <w:iCs/>
+            <w:sz w:val="28"/>
+            <w:szCs w:val="28"/>
+            <w:u w:val="single"/>
+            <w:lang w:val="es-CO"/>
+          </w:rPr>
+          <w:t xml:space="preserve"> arboleda (github.com)</w:t>
+        </w:r>
+      </w:hyperlink>
     </w:p>
     <w:sectPr>
       <w:pgSz w:w="12240" w:h="15840"/>
@@ -1756,7 +2975,7 @@
 </file>
 
 <file path=word/numbering.xml><?xml version="1.0" encoding="utf-8"?>
-<w:numbering xmlns:wpc="http://schemas.microsoft.com/office/word/2010/wordprocessingCanvas" xmlns:cx="http://schemas.microsoft.com/office/drawing/2014/chartex" xmlns:cx1="http://schemas.microsoft.com/office/drawing/2015/9/8/chartex" xmlns:cx2="http://schemas.microsoft.com/office/drawing/2015/10/21/chartex" xmlns:cx3="http://schemas.microsoft.com/office/drawing/2016/5/9/chartex" xmlns:cx4="http://schemas.microsoft.com/office/drawing/2016/5/10/chartex" xmlns:cx5="http://schemas.microsoft.com/office/drawing/2016/5/11/chartex" xmlns:cx6="http://schemas.microsoft.com/office/drawing/2016/5/12/chartex" xmlns:cx7="http://schemas.microsoft.com/office/drawing/2016/5/13/chartex" xmlns:cx8="http://schemas.microsoft.com/office/drawing/2016/5/14/chartex" xmlns:mc="http://schemas.openxmlformats.org/markup-compatibility/2006" xmlns:aink="http://schemas.microsoft.com/office/drawing/2016/ink" xmlns:am3d="http://schemas.microsoft.com/office/drawing/2017/model3d" xmlns:o="urn:schemas-microsoft-com:office:office" xmlns:oel="http://schemas.microsoft.com/office/2019/extlst" xmlns:r="http://schemas.openxmlformats.org/officeDocument/2006/relationships" xmlns:m="http://schemas.openxmlformats.org/officeDocument/2006/math" xmlns:v="urn:schemas-microsoft-com:vml" xmlns:wp14="http://schemas.microsoft.com/office/word/2010/wordprocessingDrawing" xmlns:wp="http://schemas.openxmlformats.org/drawingml/2006/wordprocessingDrawing" xmlns:w10="urn:schemas-microsoft-com:office:word" xmlns:w="http://schemas.openxmlformats.org/wordprocessingml/2006/main" xmlns:w14="http://schemas.microsoft.com/office/word/2010/wordml" xmlns:w15="http://schemas.microsoft.com/office/word/2012/wordml" xmlns:w16cex="http://schemas.microsoft.com/office/word/2018/wordml/cex" xmlns:w16cid="http://schemas.microsoft.com/office/word/2016/wordml/cid" xmlns:w16="http://schemas.microsoft.com/office/word/2018/wordml" xmlns:w16sdtdh="http://schemas.microsoft.com/office/word/2020/wordml/sdtdatahash" xmlns:w16se="http://schemas.microsoft.com/office/word/2015/wordml/symex" xmlns:wpg="http://schemas.microsoft.com/office/word/2010/wordprocessingGroup" xmlns:wpi="http://schemas.microsoft.com/office/word/2010/wordprocessingInk" xmlns:wne="http://schemas.microsoft.com/office/word/2006/wordml" xmlns:wps="http://schemas.microsoft.com/office/word/2010/wordprocessingShape" mc:Ignorable="w14 w15 w16se w16cid w16 w16cex w16sdtdh wp14">
+<w:numbering xmlns:wpc="http://schemas.microsoft.com/office/word/2010/wordprocessingCanvas" xmlns:cx="http://schemas.microsoft.com/office/drawing/2014/chartex" xmlns:cx1="http://schemas.microsoft.com/office/drawing/2015/9/8/chartex" xmlns:cx2="http://schemas.microsoft.com/office/drawing/2015/10/21/chartex" xmlns:cx3="http://schemas.microsoft.com/office/drawing/2016/5/9/chartex" xmlns:cx4="http://schemas.microsoft.com/office/drawing/2016/5/10/chartex" xmlns:cx5="http://schemas.microsoft.com/office/drawing/2016/5/11/chartex" xmlns:cx6="http://schemas.microsoft.com/office/drawing/2016/5/12/chartex" xmlns:cx7="http://schemas.microsoft.com/office/drawing/2016/5/13/chartex" xmlns:cx8="http://schemas.microsoft.com/office/drawing/2016/5/14/chartex" xmlns:mc="http://schemas.openxmlformats.org/markup-compatibility/2006" xmlns:aink="http://schemas.microsoft.com/office/drawing/2016/ink" xmlns:am3d="http://schemas.microsoft.com/office/drawing/2017/model3d" xmlns:o="urn:schemas-microsoft-com:office:office" xmlns:oel="http://schemas.microsoft.com/office/2019/extlst" xmlns:r="http://schemas.openxmlformats.org/officeDocument/2006/relationships" xmlns:m="http://schemas.openxmlformats.org/officeDocument/2006/math" xmlns:v="urn:schemas-microsoft-com:vml" xmlns:wp14="http://schemas.microsoft.com/office/word/2010/wordprocessingDrawing" xmlns:wp="http://schemas.openxmlformats.org/drawingml/2006/wordprocessingDrawing" xmlns:w10="urn:schemas-microsoft-com:office:word" xmlns:w="http://schemas.openxmlformats.org/wordprocessingml/2006/main" xmlns:w14="http://schemas.microsoft.com/office/word/2010/wordml" xmlns:w15="http://schemas.microsoft.com/office/word/2012/wordml" xmlns:w16cex="http://schemas.microsoft.com/office/word/2018/wordml/cex" xmlns:w16cid="http://schemas.microsoft.com/office/word/2016/wordml/cid" xmlns:w16="http://schemas.microsoft.com/office/word/2018/wordml" xmlns:w16du="http://schemas.microsoft.com/office/word/2023/wordml/word16du" xmlns:w16sdtdh="http://schemas.microsoft.com/office/word/2020/wordml/sdtdatahash" xmlns:w16se="http://schemas.microsoft.com/office/word/2015/wordml/symex" xmlns:wpg="http://schemas.microsoft.com/office/word/2010/wordprocessingGroup" xmlns:wpi="http://schemas.microsoft.com/office/word/2010/wordprocessingInk" xmlns:wne="http://schemas.microsoft.com/office/word/2006/wordml" xmlns:wps="http://schemas.microsoft.com/office/word/2010/wordprocessingShape" mc:Ignorable="w14 w15 w16se w16cid w16 w16cex w16sdtdh w16du wp14">
   <w:abstractNum w:abstractNumId="0" w15:restartNumberingAfterBreak="0">
     <w:nsid w:val="3B1310EC"/>
     <w:multiLevelType w:val="hybridMultilevel"/>
@@ -1844,9 +3063,9 @@
     </w:lvl>
   </w:abstractNum>
   <w:abstractNum w:abstractNumId="1" w15:restartNumberingAfterBreak="0">
-    <w:nsid w:val="637673EC"/>
+    <w:nsid w:val="40EF4EE2"/>
     <w:multiLevelType w:val="hybridMultilevel"/>
-    <w:tmpl w:val="D4E6F494"/>
+    <w:tmpl w:val="09C4FCDA"/>
     <w:lvl w:ilvl="0" w:tplc="04090001">
       <w:start w:val="1"/>
       <w:numFmt w:val="bullet"/>
@@ -1957,6 +3176,119 @@
     </w:lvl>
   </w:abstractNum>
   <w:abstractNum w:abstractNumId="2" w15:restartNumberingAfterBreak="0">
+    <w:nsid w:val="637673EC"/>
+    <w:multiLevelType w:val="hybridMultilevel"/>
+    <w:tmpl w:val="D4E6F494"/>
+    <w:lvl w:ilvl="0" w:tplc="04090001">
+      <w:start w:val="1"/>
+      <w:numFmt w:val="bullet"/>
+      <w:lvlText w:val=""/>
+      <w:lvlJc w:val="left"/>
+      <w:pPr>
+        <w:ind w:left="720" w:hanging="360"/>
+      </w:pPr>
+      <w:rPr>
+        <w:rFonts w:ascii="Symbol" w:hAnsi="Symbol" w:hint="default"/>
+      </w:rPr>
+    </w:lvl>
+    <w:lvl w:ilvl="1" w:tplc="04090003" w:tentative="1">
+      <w:start w:val="1"/>
+      <w:numFmt w:val="bullet"/>
+      <w:lvlText w:val="o"/>
+      <w:lvlJc w:val="left"/>
+      <w:pPr>
+        <w:ind w:left="1440" w:hanging="360"/>
+      </w:pPr>
+      <w:rPr>
+        <w:rFonts w:ascii="Courier New" w:hAnsi="Courier New" w:cs="Courier New" w:hint="default"/>
+      </w:rPr>
+    </w:lvl>
+    <w:lvl w:ilvl="2" w:tplc="04090005" w:tentative="1">
+      <w:start w:val="1"/>
+      <w:numFmt w:val="bullet"/>
+      <w:lvlText w:val=""/>
+      <w:lvlJc w:val="left"/>
+      <w:pPr>
+        <w:ind w:left="2160" w:hanging="360"/>
+      </w:pPr>
+      <w:rPr>
+        <w:rFonts w:ascii="Wingdings" w:hAnsi="Wingdings" w:hint="default"/>
+      </w:rPr>
+    </w:lvl>
+    <w:lvl w:ilvl="3" w:tplc="04090001" w:tentative="1">
+      <w:start w:val="1"/>
+      <w:numFmt w:val="bullet"/>
+      <w:lvlText w:val=""/>
+      <w:lvlJc w:val="left"/>
+      <w:pPr>
+        <w:ind w:left="2880" w:hanging="360"/>
+      </w:pPr>
+      <w:rPr>
+        <w:rFonts w:ascii="Symbol" w:hAnsi="Symbol" w:hint="default"/>
+      </w:rPr>
+    </w:lvl>
+    <w:lvl w:ilvl="4" w:tplc="04090003" w:tentative="1">
+      <w:start w:val="1"/>
+      <w:numFmt w:val="bullet"/>
+      <w:lvlText w:val="o"/>
+      <w:lvlJc w:val="left"/>
+      <w:pPr>
+        <w:ind w:left="3600" w:hanging="360"/>
+      </w:pPr>
+      <w:rPr>
+        <w:rFonts w:ascii="Courier New" w:hAnsi="Courier New" w:cs="Courier New" w:hint="default"/>
+      </w:rPr>
+    </w:lvl>
+    <w:lvl w:ilvl="5" w:tplc="04090005" w:tentative="1">
+      <w:start w:val="1"/>
+      <w:numFmt w:val="bullet"/>
+      <w:lvlText w:val=""/>
+      <w:lvlJc w:val="left"/>
+      <w:pPr>
+        <w:ind w:left="4320" w:hanging="360"/>
+      </w:pPr>
+      <w:rPr>
+        <w:rFonts w:ascii="Wingdings" w:hAnsi="Wingdings" w:hint="default"/>
+      </w:rPr>
+    </w:lvl>
+    <w:lvl w:ilvl="6" w:tplc="04090001" w:tentative="1">
+      <w:start w:val="1"/>
+      <w:numFmt w:val="bullet"/>
+      <w:lvlText w:val=""/>
+      <w:lvlJc w:val="left"/>
+      <w:pPr>
+        <w:ind w:left="5040" w:hanging="360"/>
+      </w:pPr>
+      <w:rPr>
+        <w:rFonts w:ascii="Symbol" w:hAnsi="Symbol" w:hint="default"/>
+      </w:rPr>
+    </w:lvl>
+    <w:lvl w:ilvl="7" w:tplc="04090003" w:tentative="1">
+      <w:start w:val="1"/>
+      <w:numFmt w:val="bullet"/>
+      <w:lvlText w:val="o"/>
+      <w:lvlJc w:val="left"/>
+      <w:pPr>
+        <w:ind w:left="5760" w:hanging="360"/>
+      </w:pPr>
+      <w:rPr>
+        <w:rFonts w:ascii="Courier New" w:hAnsi="Courier New" w:cs="Courier New" w:hint="default"/>
+      </w:rPr>
+    </w:lvl>
+    <w:lvl w:ilvl="8" w:tplc="04090005" w:tentative="1">
+      <w:start w:val="1"/>
+      <w:numFmt w:val="bullet"/>
+      <w:lvlText w:val=""/>
+      <w:lvlJc w:val="left"/>
+      <w:pPr>
+        <w:ind w:left="6480" w:hanging="360"/>
+      </w:pPr>
+      <w:rPr>
+        <w:rFonts w:ascii="Wingdings" w:hAnsi="Wingdings" w:hint="default"/>
+      </w:rPr>
+    </w:lvl>
+  </w:abstractNum>
+  <w:abstractNum w:abstractNumId="3" w15:restartNumberingAfterBreak="0">
     <w:nsid w:val="67237888"/>
     <w:multiLevelType w:val="multilevel"/>
     <w:tmpl w:val="9A0A0BB4"/>
@@ -2070,19 +3402,22 @@
     </w:lvl>
   </w:abstractNum>
   <w:num w:numId="1" w16cid:durableId="520053983">
-    <w:abstractNumId w:val="2"/>
+    <w:abstractNumId w:val="3"/>
   </w:num>
   <w:num w:numId="2" w16cid:durableId="1576166324">
     <w:abstractNumId w:val="0"/>
   </w:num>
   <w:num w:numId="3" w16cid:durableId="111901986">
+    <w:abstractNumId w:val="2"/>
+  </w:num>
+  <w:num w:numId="4" w16cid:durableId="1649826549">
     <w:abstractNumId w:val="1"/>
   </w:num>
 </w:numbering>
 </file>
 
 <file path=word/styles.xml><?xml version="1.0" encoding="utf-8"?>
-<w:styles xmlns:mc="http://schemas.openxmlformats.org/markup-compatibility/2006" xmlns:r="http://schemas.openxmlformats.org/officeDocument/2006/relationships" xmlns:w="http://schemas.openxmlformats.org/wordprocessingml/2006/main" xmlns:w14="http://schemas.microsoft.com/office/word/2010/wordml" xmlns:w15="http://schemas.microsoft.com/office/word/2012/wordml" xmlns:w16cex="http://schemas.microsoft.com/office/word/2018/wordml/cex" xmlns:w16cid="http://schemas.microsoft.com/office/word/2016/wordml/cid" xmlns:w16="http://schemas.microsoft.com/office/word/2018/wordml" xmlns:w16sdtdh="http://schemas.microsoft.com/office/word/2020/wordml/sdtdatahash" xmlns:w16se="http://schemas.microsoft.com/office/word/2015/wordml/symex" mc:Ignorable="w14 w15 w16se w16cid w16 w16cex w16sdtdh">
+<w:styles xmlns:mc="http://schemas.openxmlformats.org/markup-compatibility/2006" xmlns:r="http://schemas.openxmlformats.org/officeDocument/2006/relationships" xmlns:w="http://schemas.openxmlformats.org/wordprocessingml/2006/main" xmlns:w14="http://schemas.microsoft.com/office/word/2010/wordml" xmlns:w15="http://schemas.microsoft.com/office/word/2012/wordml" xmlns:w16cex="http://schemas.microsoft.com/office/word/2018/wordml/cex" xmlns:w16cid="http://schemas.microsoft.com/office/word/2016/wordml/cid" xmlns:w16="http://schemas.microsoft.com/office/word/2018/wordml" xmlns:w16du="http://schemas.microsoft.com/office/word/2023/wordml/word16du" xmlns:w16sdtdh="http://schemas.microsoft.com/office/word/2020/wordml/sdtdatahash" xmlns:w16se="http://schemas.microsoft.com/office/word/2015/wordml/symex" mc:Ignorable="w14 w15 w16se w16cid w16 w16cex w16sdtdh w16du">
   <w:docDefaults>
     <w:rPrDefault>
       <w:rPr>
@@ -3014,6 +4349,18 @@
       <w:spacing w:val="5"/>
     </w:rPr>
   </w:style>
+  <w:style w:type="character" w:styleId="Hipervnculo">
+    <w:name w:val="Hyperlink"/>
+    <w:basedOn w:val="Fuentedeprrafopredeter"/>
+    <w:uiPriority w:val="99"/>
+    <w:semiHidden/>
+    <w:unhideWhenUsed/>
+    <w:rsid w:val="008C3B53"/>
+    <w:rPr>
+      <w:color w:val="0000FF"/>
+      <w:u w:val="single"/>
+    </w:rPr>
+  </w:style>
 </w:styles>
 </file>
 

</xml_diff>